<commit_message>
terminado la implementacion de los contratos
</commit_message>
<xml_diff>
--- a/mnt/data/contrato_distribuidor_editado.docx
+++ b/mnt/data/contrato_distribuidor_editado.docx
@@ -284,7 +284,7 @@
           <w:color w:val="0000FF"/>
           <w:szCs w:val="18"/>
         </w:rPr>
-        <w:t>John Doe</w:t>
+        <w:t>Jane Smith</w:t>
       </w:r>
       <w:r>
         <w:rPr>
@@ -876,15 +876,7 @@
           <w:color w:val="0000FF"/>
           <w:szCs w:val="18"/>
         </w:rPr>
-        <w:t xml:space="preserve"> No.  </w:t>
-      </w:r>
-      <w:r>
-        <w:rPr>
-          <w:b/>
-          <w:color w:val="0000FF"/>
-          <w:szCs w:val="18"/>
-        </w:rPr>
-        <w:t>1234567890123</w:t>
+        <w:t xml:space="preserve"> No.  1234567890123</w:t>
       </w:r>
     </w:p>
     <w:p>
@@ -984,7 +976,7 @@
           <w:u w:val="single"/>
           <w:lang w:val="es-MX"/>
         </w:rPr>
-        <w:t>5000</w:t>
+        <w:t>412.0</w:t>
       </w:r>
       <w:r>
         <w:rPr>
@@ -1140,7 +1132,14 @@
           <w:u w:val="single"/>
           <w:lang w:val="es-MX"/>
         </w:rPr>
-        <w:t xml:space="preserve">RPU </w:t>
+        <w:t>RPU 987654321</w:t>
+      </w:r>
+      <w:r>
+        <w:rPr>
+          <w:szCs w:val="18"/>
+          <w:lang w:val="es-MX"/>
+        </w:rPr>
+        <w:t xml:space="preserve">, </w:t>
       </w:r>
       <w:r>
         <w:rPr>
@@ -1150,52 +1149,25 @@
           <w:u w:val="single"/>
           <w:lang w:val="es-MX"/>
         </w:rPr>
-        <w:t>987654321</w:t>
-      </w:r>
-      <w:r>
-        <w:rPr>
-          <w:szCs w:val="18"/>
-          <w:lang w:val="es-MX"/>
-        </w:rPr>
-        <w:t xml:space="preserve">, </w:t>
-      </w:r>
-      <w:r>
-        <w:rPr>
-          <w:b/>
+        <w:t>No. RMU</w:t>
+      </w:r>
+      <w:r>
+        <w:rPr>
           <w:color w:val="0000FF"/>
           <w:szCs w:val="18"/>
+          <w:lang w:val="es-MX"/>
+        </w:rPr>
+        <w:t xml:space="preserve"> </w:t>
+      </w:r>
+      <w:r>
+        <w:rPr>
+          <w:b/>
+          <w:color w:val="0000FF"/>
+          <w:szCs w:val="18"/>
           <w:u w:val="single"/>
           <w:lang w:val="es-MX"/>
         </w:rPr>
-        <w:t>No. RMU</w:t>
-      </w:r>
-      <w:r>
-        <w:rPr>
-          <w:color w:val="0000FF"/>
-          <w:szCs w:val="18"/>
-          <w:lang w:val="es-MX"/>
-        </w:rPr>
-        <w:t xml:space="preserve"> </w:t>
-      </w:r>
-      <w:r>
-        <w:rPr>
-          <w:b/>
-          <w:color w:val="0000FF"/>
-          <w:szCs w:val="18"/>
-          <w:u w:val="single"/>
-          <w:lang w:val="es-MX"/>
-        </w:rPr>
-        <w:t xml:space="preserve"> </w:t>
-      </w:r>
-      <w:r>
-        <w:rPr>
-          <w:b/>
-          <w:color w:val="0000FF"/>
-          <w:szCs w:val="18"/>
-          <w:u w:val="single"/>
-          <w:lang w:val="es-MX"/>
-        </w:rPr>
-        <w:t>567890123</w:t>
+        <w:t xml:space="preserve"> 567890123</w:t>
       </w:r>
       <w:r>
         <w:rPr>
@@ -1230,27 +1202,7 @@
           <w:u w:val="single"/>
           <w:lang w:val="es-MX"/>
         </w:rPr>
-        <w:t xml:space="preserve"> </w:t>
-      </w:r>
-      <w:r>
-        <w:rPr>
-          <w:b/>
-          <w:color w:val="0000FF"/>
-          <w:szCs w:val="18"/>
-          <w:u w:val="single"/>
-          <w:lang w:val="es-MX"/>
-        </w:rPr>
-        <w:t>123 Main Street, City, Country</w:t>
-      </w:r>
-      <w:r>
-        <w:rPr>
-          <w:b/>
-          <w:color w:val="0000FF"/>
-          <w:szCs w:val="18"/>
-          <w:u w:val="single"/>
-          <w:lang w:val="es-MX"/>
-        </w:rPr>
-        <w:t>.</w:t>
+        <w:t xml:space="preserve"> 123 Main Street, City, Country.</w:t>
       </w:r>
       <w:r>
         <w:rPr>
@@ -1462,7 +1414,7 @@
           <w:u w:val="single"/>
           <w:lang w:val="es-MX"/>
         </w:rPr>
-        <w:t>5000</w:t>
+        <w:t>412.0</w:t>
       </w:r>
       <w:r>
         <w:rPr>
@@ -1559,22 +1511,7 @@
           <w:u w:val="single"/>
           <w:lang w:val="es-MX" w:eastAsia="es-ES" w:bidi="ar-SA"/>
         </w:rPr>
-        <w:t>50 kW</w:t>
-      </w:r>
-      <w:r>
-        <w:rPr>
-          <w:rFonts w:eastAsia="Times New Roman" w:cs="Arial"/>
-          <w:b/>
-          <w:bCs/>
-          <w:i/>
-          <w:color w:val="0070C0"/>
-          <w:kern w:val="0"/>
-          <w:sz w:val="18"/>
-          <w:szCs w:val="18"/>
-          <w:u w:val="single"/>
-          <w:lang w:val="es-MX" w:eastAsia="es-ES" w:bidi="ar-SA"/>
-        </w:rPr>
-        <w:t xml:space="preserve"> </w:t>
+        <w:t xml:space="preserve">50 kW </w:t>
       </w:r>
       <w:r>
         <w:rPr>
@@ -1758,7 +1695,7 @@
           <w:u w:val="single"/>
           <w:lang w:val="es-MX"/>
         </w:rPr>
-        <w:t>5000</w:t>
+        <w:t>412.0</w:t>
       </w:r>
       <w:r>
         <w:rPr>
@@ -1942,17 +1879,7 @@
           <w:u w:val="single"/>
           <w:lang w:val="es-MX"/>
         </w:rPr>
-        <w:t xml:space="preserve"> </w:t>
-      </w:r>
-      <w:r>
-        <w:rPr>
-          <w:b/>
-          <w:color w:val="0000FF"/>
-          <w:szCs w:val="18"/>
-          <w:u w:val="single"/>
-          <w:lang w:val="es-MX"/>
-        </w:rPr>
-        <w:t>123 Main Street, City, Country</w:t>
+        <w:t xml:space="preserve"> 123 Main Street, City, Country</w:t>
       </w:r>
       <w:r>
         <w:rPr>
@@ -3683,7 +3610,7 @@
           <w:u w:val="single"/>
           <w:lang w:val="es-ES" w:eastAsia="es-ES" w:bidi="ar-SA"/>
         </w:rPr>
-        <w:t>Irapuato</w:t>
+        <w:t>irapuato</w:t>
       </w:r>
       <w:r>
         <w:rPr>
@@ -3723,7 +3650,7 @@
           <w:u w:val="single"/>
           <w:lang w:val="es-ES" w:eastAsia="es-ES" w:bidi="ar-SA"/>
         </w:rPr>
-        <w:t>16</w:t>
+        <w:t>11</w:t>
       </w:r>
       <w:r>
         <w:rPr>
@@ -3766,7 +3693,7 @@
           <w:szCs w:val="18"/>
           <w:u w:val="single"/>
         </w:rPr>
-        <w:t>julio</w:t>
+        <w:t>agosto</w:t>
       </w:r>
       <w:r>
         <w:rPr>
@@ -5140,11 +5067,11 @@
           <w:rFonts w:cs="Arial" w:ascii="Arial" w:hAnsi="Arial"/>
           <w:b/>
           <w:color w:val="0000FF"/>
-          <w:sz w:val="22"/>
-          <w:szCs w:val="22"/>
+          <w:sz w:val="24"/>
+          <w:szCs w:val="24"/>
           <w:u w:val="single"/>
         </w:rPr>
-        <w:t>RAMIREZ GONZALEZ ERNESTINA.</w:t>
+        <w:t>John Doe</w:t>
       </w:r>
     </w:p>
     <w:p>

</xml_diff>